<commit_message>
ajoute de 2 caisse qui tue le joueur si elle lui tombe dessus ainsi que quel que modification global du code
</commit_message>
<xml_diff>
--- a/gameframework/doc/EMT-INF3-ModeDEmploie-LKU.docx
+++ b/gameframework/doc/EMT-INF3-ModeDEmploie-LKU.docx
@@ -53,6 +53,7 @@
                 <w:dataBinding w:prefixMappings="xmlns:ns0='http://schemas.openxmlformats.org/officeDocument/2006/extended-properties'" w:xpath="/ns0:Properties[1]/ns0:Company[1]" w:storeItemID="{6668398D-A668-4E3E-A5EB-62B293D839F1}"/>
                 <w:text/>
               </w:sdtPr>
+              <w:sdtEndPr/>
               <w:sdtContent>
                 <w:tc>
                   <w:tcPr>
@@ -77,23 +78,7 @@
                         <w:sz w:val="16"/>
                         <w:szCs w:val="16"/>
                       </w:rPr>
-                      <w:t xml:space="preserve"> </w:t>
-                    </w:r>
-                    <w:r>
-                      <w:rPr>
-                        <w:rFonts w:cs="Arial"/>
-                        <w:sz w:val="16"/>
-                        <w:szCs w:val="16"/>
-                      </w:rPr>
                       <w:t>EMT – INF3A – Atelier</w:t>
-                    </w:r>
-                    <w:r>
-                      <w:rPr>
-                        <w:rFonts w:cs="Arial"/>
-                        <w:sz w:val="16"/>
-                        <w:szCs w:val="16"/>
-                      </w:rPr>
-                      <w:t xml:space="preserve"> </w:t>
                     </w:r>
                   </w:p>
                 </w:tc>
@@ -133,17 +118,8 @@
                     <w:dataBinding w:prefixMappings="xmlns:ns0='http://schemas.openxmlformats.org/package/2006/metadata/core-properties' xmlns:ns1='http://purl.org/dc/elements/1.1/'" w:xpath="/ns0:coreProperties[1]/ns1:title[1]" w:storeItemID="{6C3C8BC8-F283-45AE-878A-BAB7291924A1}"/>
                     <w:text/>
                   </w:sdtPr>
+                  <w:sdtEndPr/>
                   <w:sdtContent>
-                    <w:r>
-                      <w:rPr>
-                        <w:rFonts w:asciiTheme="minorHAnsi" w:hAnsiTheme="minorHAnsi" w:cstheme="minorHAnsi"/>
-                        <w:b/>
-                        <w:color w:val="003366"/>
-                        <w:sz w:val="72"/>
-                        <w:szCs w:val="72"/>
-                      </w:rPr>
-                      <w:t xml:space="preserve"> </w:t>
-                    </w:r>
                     <w:proofErr w:type="spellStart"/>
                     <w:r>
                       <w:rPr>
@@ -199,6 +175,7 @@
                 <w:dataBinding w:prefixMappings="xmlns:ns0='http://schemas.openxmlformats.org/package/2006/metadata/core-properties' xmlns:ns1='http://purl.org/dc/elements/1.1/'" w:xpath="/ns0:coreProperties[1]/ns1:subject[1]" w:storeItemID="{6C3C8BC8-F283-45AE-878A-BAB7291924A1}"/>
                 <w:text/>
               </w:sdtPr>
+              <w:sdtEndPr/>
               <w:sdtContent>
                 <w:tc>
                   <w:tcPr>
@@ -217,16 +194,6 @@
                         <w:color w:val="365F91" w:themeColor="accent1" w:themeShade="BF"/>
                       </w:rPr>
                     </w:pPr>
-                    <w:r>
-                      <w:rPr>
-                        <w:rFonts w:asciiTheme="minorHAnsi" w:hAnsiTheme="minorHAnsi" w:cstheme="minorHAnsi"/>
-                        <w:b/>
-                        <w:color w:val="999999"/>
-                        <w:sz w:val="48"/>
-                        <w:szCs w:val="48"/>
-                      </w:rPr>
-                      <w:t xml:space="preserve"> </w:t>
-                    </w:r>
                     <w:r>
                       <w:rPr>
                         <w:rFonts w:asciiTheme="minorHAnsi" w:hAnsiTheme="minorHAnsi" w:cstheme="minorHAnsi"/>
@@ -271,6 +238,10 @@
     <w:sdt>
       <w:sdtPr>
         <w:rPr>
+          <w:rFonts w:ascii="Arial" w:eastAsia="Times New Roman" w:hAnsi="Arial" w:cs="Times New Roman"/>
+          <w:color w:val="auto"/>
+          <w:sz w:val="20"/>
+          <w:szCs w:val="22"/>
           <w:lang w:val="fr-FR"/>
         </w:rPr>
         <w:id w:val="280613333"/>
@@ -281,12 +252,8 @@
       </w:sdtPr>
       <w:sdtEndPr>
         <w:rPr>
-          <w:rFonts w:ascii="Arial" w:eastAsia="Times New Roman" w:hAnsi="Arial" w:cs="Times New Roman"/>
           <w:b/>
           <w:bCs/>
-          <w:color w:val="auto"/>
-          <w:sz w:val="20"/>
-          <w:szCs w:val="22"/>
         </w:rPr>
       </w:sdtEndPr>
       <w:sdtContent>
@@ -2031,7 +1998,19 @@
         <w:rPr>
           <w:lang w:eastAsia="fr-FR"/>
         </w:rPr>
-        <w:t xml:space="preserve"> à contrôlé un </w:t>
+        <w:t xml:space="preserve"> à </w:t>
+      </w:r>
+      <w:r>
+        <w:rPr>
+          <w:lang w:eastAsia="fr-FR"/>
+        </w:rPr>
+        <w:t>contrôler</w:t>
+      </w:r>
+      <w:r>
+        <w:rPr>
+          <w:lang w:eastAsia="fr-FR"/>
+        </w:rPr>
+        <w:t xml:space="preserve"> un </w:t>
       </w:r>
       <w:r>
         <w:rPr>
@@ -2061,16 +2040,14 @@
         <w:rPr>
           <w:lang w:eastAsia="fr-FR"/>
         </w:rPr>
-        <w:t xml:space="preserve"> sur des </w:t>
-      </w:r>
-      <w:proofErr w:type="spellStart"/>
-      <w:r>
-        <w:rPr>
-          <w:lang w:eastAsia="fr-FR"/>
-        </w:rPr>
-        <w:t>platforme</w:t>
-      </w:r>
-      <w:proofErr w:type="spellEnd"/>
+        <w:t xml:space="preserve"> sur </w:t>
+      </w:r>
+      <w:r>
+        <w:rPr>
+          <w:lang w:eastAsia="fr-FR"/>
+        </w:rPr>
+        <w:t>des plateformes</w:t>
+      </w:r>
       <w:r>
         <w:rPr>
           <w:lang w:eastAsia="fr-FR"/>
@@ -2162,14 +2139,27 @@
                               <w:r>
                                 <w:t xml:space="preserve">Figure </w:t>
                               </w:r>
-                              <w:fldSimple w:instr=" SEQ Figure \* ARABIC ">
-                                <w:r>
-                                  <w:rPr>
-                                    <w:noProof/>
-                                  </w:rPr>
-                                  <w:t>1</w:t>
-                                </w:r>
-                              </w:fldSimple>
+                              <w:r>
+                                <w:fldChar w:fldCharType="begin"/>
+                              </w:r>
+                              <w:r>
+                                <w:instrText xml:space="preserve"> SEQ Figure \* ARABIC </w:instrText>
+                              </w:r>
+                              <w:r>
+                                <w:fldChar w:fldCharType="separate"/>
+                              </w:r>
+                              <w:r>
+                                <w:rPr>
+                                  <w:noProof/>
+                                </w:rPr>
+                                <w:t>1</w:t>
+                              </w:r>
+                              <w:r>
+                                <w:rPr>
+                                  <w:noProof/>
+                                </w:rPr>
+                                <w:fldChar w:fldCharType="end"/>
+                              </w:r>
                               <w:r>
                                 <w:t xml:space="preserve"> </w:t>
                               </w:r>
@@ -2262,14 +2252,27 @@
                         <w:r>
                           <w:t xml:space="preserve">Figure </w:t>
                         </w:r>
-                        <w:fldSimple w:instr=" SEQ Figure \* ARABIC ">
-                          <w:r>
-                            <w:rPr>
-                              <w:noProof/>
-                            </w:rPr>
-                            <w:t>1</w:t>
-                          </w:r>
-                        </w:fldSimple>
+                        <w:r>
+                          <w:fldChar w:fldCharType="begin"/>
+                        </w:r>
+                        <w:r>
+                          <w:instrText xml:space="preserve"> SEQ Figure \* ARABIC </w:instrText>
+                        </w:r>
+                        <w:r>
+                          <w:fldChar w:fldCharType="separate"/>
+                        </w:r>
+                        <w:r>
+                          <w:rPr>
+                            <w:noProof/>
+                          </w:rPr>
+                          <w:t>1</w:t>
+                        </w:r>
+                        <w:r>
+                          <w:rPr>
+                            <w:noProof/>
+                          </w:rPr>
+                          <w:fldChar w:fldCharType="end"/>
+                        </w:r>
                         <w:r>
                           <w:t xml:space="preserve"> </w:t>
                         </w:r>
@@ -2394,19 +2397,7 @@
         <w:rPr>
           <w:lang w:eastAsia="fr-FR"/>
         </w:rPr>
-        <w:t xml:space="preserve"> Celui-ci peut se déplacer de gauche à droite et peut aussi sauter sur </w:t>
-      </w:r>
-      <w:r>
-        <w:rPr>
-          <w:lang w:eastAsia="fr-FR"/>
-        </w:rPr>
-        <w:t>les plateformes</w:t>
-      </w:r>
-      <w:r>
-        <w:rPr>
-          <w:lang w:eastAsia="fr-FR"/>
-        </w:rPr>
-        <w:t xml:space="preserve"> à sa portée.</w:t>
+        <w:t xml:space="preserve"> Celui-ci peut se déplacer de gauche à droite et peut aussi sauter sur les plateformes à sa portée.</w:t>
       </w:r>
     </w:p>
     <w:p>
@@ -2542,10 +2533,7 @@
               <w:t xml:space="preserve"> </w:t>
             </w:r>
             <w:r>
-              <w:t xml:space="preserve">super </w:t>
-            </w:r>
-            <w:r>
-              <w:t>footmongus</w:t>
+              <w:t>super footmongus</w:t>
             </w:r>
             <w:r>
               <w:rPr>
@@ -2598,13 +2586,7 @@
               <w:rPr>
                 <w:lang w:eastAsia="fr-FR"/>
               </w:rPr>
-              <w:t xml:space="preserve"> à </w:t>
-            </w:r>
-            <w:r>
-              <w:rPr>
-                <w:lang w:eastAsia="fr-FR"/>
-              </w:rPr>
-              <w:t>gauche</w:t>
+              <w:t xml:space="preserve"> à gauche</w:t>
             </w:r>
           </w:p>
         </w:tc>
@@ -2818,21 +2800,45 @@
         <w:rPr>
           <w:lang w:eastAsia="fr-FR"/>
         </w:rPr>
-        <w:t xml:space="preserve">un élément pouvant provoqué sont </w:t>
+        <w:t>un élément pouvant provoqu</w:t>
+      </w:r>
+      <w:r>
+        <w:rPr>
+          <w:lang w:eastAsia="fr-FR"/>
+        </w:rPr>
+        <w:t>er</w:t>
+      </w:r>
+      <w:r>
+        <w:rPr>
+          <w:lang w:eastAsia="fr-FR"/>
+        </w:rPr>
+        <w:t xml:space="preserve"> </w:t>
       </w:r>
       <w:proofErr w:type="spellStart"/>
       <w:r>
         <w:rPr>
           <w:lang w:eastAsia="fr-FR"/>
         </w:rPr>
-        <w:t>déçait</w:t>
+        <w:t>sont</w:t>
       </w:r>
       <w:proofErr w:type="spellEnd"/>
       <w:r>
         <w:rPr>
           <w:lang w:eastAsia="fr-FR"/>
         </w:rPr>
-        <w:t xml:space="preserve"> </w:t>
+        <w:t xml:space="preserve"> dé</w:t>
+      </w:r>
+      <w:r>
+        <w:rPr>
+          <w:lang w:eastAsia="fr-FR"/>
+        </w:rPr>
+        <w:t>cès</w:t>
+      </w:r>
+      <w:r>
+        <w:rPr>
+          <w:lang w:eastAsia="fr-FR"/>
+        </w:rPr>
+        <w:t>.</w:t>
       </w:r>
     </w:p>
     <w:p>
@@ -2879,10 +2885,17 @@
     </w:p>
     <w:p>
       <w:pPr>
-        <w:rPr>
-          <w:lang w:eastAsia="fr-FR"/>
-        </w:rPr>
-      </w:pPr>
+        <w:jc w:val="left"/>
+        <w:rPr>
+          <w:lang w:eastAsia="fr-FR"/>
+        </w:rPr>
+      </w:pPr>
+      <w:r>
+        <w:rPr>
+          <w:lang w:eastAsia="fr-FR"/>
+        </w:rPr>
+        <w:br w:type="page"/>
+      </w:r>
     </w:p>
     <w:p>
       <w:pPr>
@@ -2895,6 +2908,7 @@
         <w:rPr>
           <w:lang w:val="en-GB"/>
         </w:rPr>
+        <w:lastRenderedPageBreak/>
         <w:t>Element du jeu</w:t>
       </w:r>
     </w:p>
@@ -2989,7 +3003,6 @@
         <w:rPr>
           <w:lang w:val="en-GB"/>
         </w:rPr>
-        <w:lastRenderedPageBreak/>
         <w:t>Caisse</w:t>
       </w:r>
       <w:proofErr w:type="spellEnd"/>
@@ -3051,13 +3064,7 @@
         <w:rPr>
           <w:lang w:eastAsia="fr-FR"/>
         </w:rPr>
-        <w:t xml:space="preserve">ont </w:t>
-      </w:r>
-      <w:r>
-        <w:rPr>
-          <w:lang w:eastAsia="fr-FR"/>
-        </w:rPr>
-        <w:t>des cube</w:t>
+        <w:t>ont des cube</w:t>
       </w:r>
       <w:r>
         <w:rPr>
@@ -3069,13 +3076,7 @@
         <w:rPr>
           <w:lang w:eastAsia="fr-FR"/>
         </w:rPr>
-        <w:t xml:space="preserve"> de couleur marron</w:t>
-      </w:r>
-      <w:r>
-        <w:rPr>
-          <w:lang w:eastAsia="fr-FR"/>
-        </w:rPr>
-        <w:t xml:space="preserve"> se trouvant sur le sol </w:t>
+        <w:t xml:space="preserve"> de couleur marron se trouvant sur le sol </w:t>
       </w:r>
       <w:r>
         <w:rPr>
@@ -3489,19 +3490,7 @@
         <w:rPr>
           <w:lang w:eastAsia="fr-FR"/>
         </w:rPr>
-        <w:t>Vous serrez amene</w:t>
-      </w:r>
-      <w:r>
-        <w:rPr>
-          <w:lang w:eastAsia="fr-FR"/>
-        </w:rPr>
-        <w:t>r</w:t>
-      </w:r>
-      <w:r>
-        <w:rPr>
-          <w:lang w:eastAsia="fr-FR"/>
-        </w:rPr>
-        <w:t xml:space="preserve"> à rencontrer les </w:t>
+        <w:t xml:space="preserve">Vous serrez amener à rencontrer les </w:t>
       </w:r>
       <w:proofErr w:type="spellStart"/>
       <w:r>
@@ -7661,7 +7650,7 @@
     <w:sig w:usb0="E00002FF" w:usb1="6AC7FDFB" w:usb2="08000012" w:usb3="00000000" w:csb0="0002009F" w:csb1="00000000"/>
   </w:font>
   <w:font w:name="MS Mincho">
-    <w:altName w:val="MS Mincho"/>
+    <w:altName w:val="ＭＳ 明朝"/>
     <w:panose1 w:val="02020609040205080304"/>
     <w:charset w:val="80"/>
     <w:family w:val="modern"/>
@@ -7697,6 +7686,8 @@
     <w:rsidRoot w:val="000F0671"/>
     <w:rsid w:val="000F0671"/>
     <w:rsid w:val="004A12CA"/>
+    <w:rsid w:val="00C37AF2"/>
+    <w:rsid w:val="00D167E7"/>
   </w:rsids>
   <m:mathPr>
     <m:mathFont m:val="Cambria Math"/>
@@ -8157,14 +8148,6 @@
     <w:name w:val="F206A03346214776BB64DEADA027CD88"/>
     <w:rsid w:val="000F0671"/>
   </w:style>
-  <w:style w:type="paragraph" w:customStyle="1" w:styleId="29EC89E008B04718B797D3F955A8E86C">
-    <w:name w:val="29EC89E008B04718B797D3F955A8E86C"/>
-    <w:rsid w:val="000F0671"/>
-  </w:style>
-  <w:style w:type="paragraph" w:customStyle="1" w:styleId="43DFF4BEAF97489EAA89C420C95C52DF">
-    <w:name w:val="43DFF4BEAF97489EAA89C420C95C52DF"/>
-    <w:rsid w:val="000F0671"/>
-  </w:style>
 </w:styles>
 </file>
 
@@ -8498,19 +8481,6 @@
 </file>
 
 <file path=customXml/item3.xml><?xml version="1.0" encoding="utf-8"?>
-<b:Sources xmlns:b="http://schemas.openxmlformats.org/officeDocument/2006/bibliography" xmlns="http://schemas.openxmlformats.org/officeDocument/2006/bibliography" SelectedStyle="\APA.XSL" StyleName="APA"/>
-</file>
-
-<file path=customXml/item4.xml><?xml version="1.0" encoding="utf-8"?>
-<?mso-contentType ?>
-<FormTemplates xmlns="http://schemas.microsoft.com/sharepoint/v3/contenttype/forms">
-  <Display>DocumentLibraryForm</Display>
-  <Edit>DocumentLibraryForm</Edit>
-  <New>DocumentLibraryForm</New>
-</FormTemplates>
-</file>
-
-<file path=customXml/item5.xml><?xml version="1.0" encoding="utf-8"?>
 <ct:contentTypeSchema xmlns:ct="http://schemas.microsoft.com/office/2006/metadata/contentType" xmlns:ma="http://schemas.microsoft.com/office/2006/metadata/properties/metaAttributes" ct:_="" ma:_="" ma:contentTypeName="Document" ma:contentTypeID="0x010100AB40881E3D40EA4CBD0E6F3D24D7B5DC" ma:contentTypeVersion="14" ma:contentTypeDescription="Crée un document." ma:contentTypeScope="" ma:versionID="ce980832112e1cd159f00c9c02c8188f">
   <xsd:schema xmlns:xsd="http://www.w3.org/2001/XMLSchema" xmlns:xs="http://www.w3.org/2001/XMLSchema" xmlns:p="http://schemas.microsoft.com/office/2006/metadata/properties" xmlns:ns2="8be4dc1c-ccee-4572-86dc-f3dc6803a9ee" xmlns:ns3="986ec48b-8b63-4faf-9c8b-ec296fe44942" targetNamespace="http://schemas.microsoft.com/office/2006/metadata/properties" ma:root="true" ma:fieldsID="a9c817409be42b07285444bd1307ccef" ns2:_="" ns3:_="">
     <xsd:import namespace="8be4dc1c-ccee-4572-86dc-f3dc6803a9ee"/>
@@ -8741,6 +8711,19 @@
 </ct:contentTypeSchema>
 </file>
 
+<file path=customXml/item4.xml><?xml version="1.0" encoding="utf-8"?>
+<?mso-contentType ?>
+<FormTemplates xmlns="http://schemas.microsoft.com/sharepoint/v3/contenttype/forms">
+  <Display>DocumentLibraryForm</Display>
+  <Edit>DocumentLibraryForm</Edit>
+  <New>DocumentLibraryForm</New>
+</FormTemplates>
+</file>
+
+<file path=customXml/item5.xml><?xml version="1.0" encoding="utf-8"?>
+<b:Sources xmlns:b="http://schemas.openxmlformats.org/officeDocument/2006/bibliography" xmlns="http://schemas.openxmlformats.org/officeDocument/2006/bibliography" SelectedStyle="\APA.XSL" StyleName="APA"/>
+</file>
+
 <file path=customXml/itemProps1.xml><?xml version="1.0" encoding="utf-8"?>
 <ds:datastoreItem xmlns:ds="http://schemas.openxmlformats.org/officeDocument/2006/customXml" ds:itemID="{55AF091B-3C7A-41E3-B477-F2FDAA23CFDA}">
   <ds:schemaRefs>
@@ -8760,22 +8743,6 @@
 </file>
 
 <file path=customXml/itemProps3.xml><?xml version="1.0" encoding="utf-8"?>
-<ds:datastoreItem xmlns:ds="http://schemas.openxmlformats.org/officeDocument/2006/customXml" ds:itemID="{6607F4E9-CC9D-437D-A0B6-2D568FB13498}">
-  <ds:schemaRefs>
-    <ds:schemaRef ds:uri="http://schemas.openxmlformats.org/officeDocument/2006/bibliography"/>
-  </ds:schemaRefs>
-</ds:datastoreItem>
-</file>
-
-<file path=customXml/itemProps4.xml><?xml version="1.0" encoding="utf-8"?>
-<ds:datastoreItem xmlns:ds="http://schemas.openxmlformats.org/officeDocument/2006/customXml" ds:itemID="{2DDD0B5E-C3C9-4553-A66B-AF9DE4319EF4}">
-  <ds:schemaRefs>
-    <ds:schemaRef ds:uri="http://schemas.microsoft.com/sharepoint/v3/contenttype/forms"/>
-  </ds:schemaRefs>
-</ds:datastoreItem>
-</file>
-
-<file path=customXml/itemProps5.xml><?xml version="1.0" encoding="utf-8"?>
 <ds:datastoreItem xmlns:ds="http://schemas.openxmlformats.org/officeDocument/2006/customXml" ds:itemID="{783439BA-8711-4941-9F5D-1CBD3544DA3E}">
   <ds:schemaRefs>
     <ds:schemaRef ds:uri="http://schemas.microsoft.com/office/2006/metadata/contentType"/>
@@ -8792,4 +8759,20 @@
     <ds:schemaRef ds:uri="http://schemas.microsoft.com/internal/obd"/>
   </ds:schemaRefs>
 </ds:datastoreItem>
+</file>
+
+<file path=customXml/itemProps4.xml><?xml version="1.0" encoding="utf-8"?>
+<ds:datastoreItem xmlns:ds="http://schemas.openxmlformats.org/officeDocument/2006/customXml" ds:itemID="{2DDD0B5E-C3C9-4553-A66B-AF9DE4319EF4}">
+  <ds:schemaRefs>
+    <ds:schemaRef ds:uri="http://schemas.microsoft.com/sharepoint/v3/contenttype/forms"/>
+  </ds:schemaRefs>
+</ds:datastoreItem>
+</file>
+
+<file path=customXml/itemProps5.xml><?xml version="1.0" encoding="utf-8"?>
+<ds:datastoreItem xmlns:ds="http://schemas.openxmlformats.org/officeDocument/2006/customXml" ds:itemID="{6607F4E9-CC9D-437D-A0B6-2D568FB13498}">
+  <ds:schemaRefs>
+    <ds:schemaRef ds:uri="http://schemas.openxmlformats.org/officeDocument/2006/bibliography"/>
+  </ds:schemaRefs>
+</ds:datastoreItem>
 </file>
</xml_diff>